<commit_message>
projeto de execução e relatório prontos
</commit_message>
<xml_diff>
--- a/Casos de Teste.docx
+++ b/Casos de Teste.docx
@@ -62,7 +62,7 @@
     </w:p>
     <w:p>
       <w:pPr>
-        <w:pStyle w:val="ListParagraph"/>
+        <w:pStyle w:val="PargrafodaLista"/>
         <w:numPr>
           <w:ilvl w:val="0"/>
           <w:numId w:val="21"/>
@@ -90,7 +90,7 @@
     </w:p>
     <w:p>
       <w:pPr>
-        <w:pStyle w:val="ListParagraph"/>
+        <w:pStyle w:val="PargrafodaLista"/>
         <w:numPr>
           <w:ilvl w:val="0"/>
           <w:numId w:val="21"/>
@@ -118,7 +118,7 @@
     </w:p>
     <w:p>
       <w:pPr>
-        <w:pStyle w:val="ListParagraph"/>
+        <w:pStyle w:val="PargrafodaLista"/>
         <w:numPr>
           <w:ilvl w:val="0"/>
           <w:numId w:val="21"/>
@@ -136,25 +136,7 @@
           <w:szCs w:val="22"/>
           <w:lang w:val="pt-BR"/>
         </w:rPr>
-        <w:t xml:space="preserve">O sistema exibe uma tela de cadastro com campos nas seções de “Criação do </w:t>
-      </w:r>
-      <w:proofErr w:type="spellStart"/>
-      <w:r>
-        <w:rPr>
-          <w:rFonts w:ascii="Arial" w:hAnsi="Arial" w:cs="Arial"/>
-          <w:szCs w:val="22"/>
-          <w:lang w:val="pt-BR"/>
-        </w:rPr>
-        <w:t>login</w:t>
-      </w:r>
-      <w:proofErr w:type="spellEnd"/>
-      <w:r>
-        <w:rPr>
-          <w:rFonts w:ascii="Arial" w:hAnsi="Arial" w:cs="Arial"/>
-          <w:szCs w:val="22"/>
-          <w:lang w:val="pt-BR"/>
-        </w:rPr>
-        <w:t xml:space="preserve"> e senha de acesso”, “Dados pessoais”</w:t>
+        <w:t>O sistema exibe uma tela de cadastro com campos nas seções de “Criação do login e senha de acesso”, “Dados pessoais”</w:t>
       </w:r>
       <w:r>
         <w:rPr>
@@ -187,7 +169,7 @@
     </w:p>
     <w:p>
       <w:pPr>
-        <w:pStyle w:val="ListParagraph"/>
+        <w:pStyle w:val="PargrafodaLista"/>
         <w:numPr>
           <w:ilvl w:val="0"/>
           <w:numId w:val="21"/>
@@ -215,7 +197,7 @@
     </w:p>
     <w:p>
       <w:pPr>
-        <w:pStyle w:val="ListParagraph"/>
+        <w:pStyle w:val="PargrafodaLista"/>
         <w:numPr>
           <w:ilvl w:val="0"/>
           <w:numId w:val="21"/>
@@ -243,7 +225,7 @@
     </w:p>
     <w:p>
       <w:pPr>
-        <w:pStyle w:val="ListParagraph"/>
+        <w:pStyle w:val="PargrafodaLista"/>
         <w:numPr>
           <w:ilvl w:val="0"/>
           <w:numId w:val="21"/>
@@ -277,7 +259,7 @@
     </w:p>
     <w:p>
       <w:pPr>
-        <w:pStyle w:val="ListParagraph"/>
+        <w:pStyle w:val="PargrafodaLista"/>
         <w:numPr>
           <w:ilvl w:val="0"/>
           <w:numId w:val="21"/>
@@ -446,7 +428,7 @@
     </w:p>
     <w:p>
       <w:pPr>
-        <w:pStyle w:val="ListParagraph"/>
+        <w:pStyle w:val="PargrafodaLista"/>
         <w:numPr>
           <w:ilvl w:val="0"/>
           <w:numId w:val="24"/>
@@ -474,7 +456,7 @@
     </w:p>
     <w:p>
       <w:pPr>
-        <w:pStyle w:val="ListParagraph"/>
+        <w:pStyle w:val="PargrafodaLista"/>
         <w:numPr>
           <w:ilvl w:val="0"/>
           <w:numId w:val="24"/>
@@ -502,7 +484,7 @@
     </w:p>
     <w:p>
       <w:pPr>
-        <w:pStyle w:val="ListParagraph"/>
+        <w:pStyle w:val="PargrafodaLista"/>
         <w:numPr>
           <w:ilvl w:val="0"/>
           <w:numId w:val="24"/>
@@ -522,54 +504,36 @@
           <w:szCs w:val="22"/>
           <w:lang w:val="pt-BR"/>
         </w:rPr>
-        <w:t xml:space="preserve">O sistema exibe uma tela de cadastro com campos nas seções de “Criação do </w:t>
-      </w:r>
-      <w:proofErr w:type="spellStart"/>
-      <w:r>
-        <w:rPr>
-          <w:rFonts w:ascii="Arial" w:hAnsi="Arial" w:cs="Arial"/>
-          <w:szCs w:val="22"/>
-          <w:lang w:val="pt-BR"/>
-        </w:rPr>
-        <w:t>login</w:t>
-      </w:r>
-      <w:proofErr w:type="spellEnd"/>
-      <w:r>
-        <w:rPr>
-          <w:rFonts w:ascii="Arial" w:hAnsi="Arial" w:cs="Arial"/>
-          <w:szCs w:val="22"/>
-          <w:lang w:val="pt-BR"/>
-        </w:rPr>
-        <w:t xml:space="preserve"> e senha de acesso”, “Dados pessoais”,” Endereço para entrega do produto” e “Termo e condições gerais para utilização do site</w:t>
-      </w:r>
-    </w:p>
-    <w:p>
-      <w:pPr>
-        <w:pStyle w:val="ListParagraph"/>
-        <w:rPr>
-          <w:rFonts w:ascii="Arial" w:hAnsi="Arial" w:cs="Arial"/>
-          <w:b/>
-          <w:szCs w:val="22"/>
-          <w:lang w:val="pt-BR"/>
-        </w:rPr>
-      </w:pPr>
-    </w:p>
-    <w:p>
-      <w:pPr>
-        <w:pStyle w:val="ListParagraph"/>
-        <w:spacing w:before="60" w:after="60"/>
-        <w:jc w:val="both"/>
-        <w:rPr>
-          <w:rFonts w:ascii="Arial" w:hAnsi="Arial" w:cs="Arial"/>
-          <w:b/>
-          <w:szCs w:val="22"/>
-          <w:lang w:val="pt-BR"/>
-        </w:rPr>
-      </w:pPr>
-    </w:p>
-    <w:p>
-      <w:pPr>
-        <w:pStyle w:val="ListParagraph"/>
+        <w:t>O sistema exibe uma tela de cadastro com campos nas seções de “Criação do login e senha de acesso”, “Dados pessoais”,” Endereço para entrega do produto” e “Termo e condições gerais para utilização do site</w:t>
+      </w:r>
+    </w:p>
+    <w:p>
+      <w:pPr>
+        <w:pStyle w:val="PargrafodaLista"/>
+        <w:rPr>
+          <w:rFonts w:ascii="Arial" w:hAnsi="Arial" w:cs="Arial"/>
+          <w:b/>
+          <w:szCs w:val="22"/>
+          <w:lang w:val="pt-BR"/>
+        </w:rPr>
+      </w:pPr>
+    </w:p>
+    <w:p>
+      <w:pPr>
+        <w:pStyle w:val="PargrafodaLista"/>
+        <w:spacing w:before="60" w:after="60"/>
+        <w:jc w:val="both"/>
+        <w:rPr>
+          <w:rFonts w:ascii="Arial" w:hAnsi="Arial" w:cs="Arial"/>
+          <w:b/>
+          <w:szCs w:val="22"/>
+          <w:lang w:val="pt-BR"/>
+        </w:rPr>
+      </w:pPr>
+    </w:p>
+    <w:p>
+      <w:pPr>
+        <w:pStyle w:val="PargrafodaLista"/>
         <w:numPr>
           <w:ilvl w:val="0"/>
           <w:numId w:val="24"/>
@@ -584,7 +548,21 @@
           <w:rFonts w:ascii="Arial" w:hAnsi="Arial" w:cs="Arial"/>
           <w:lang w:val="pt-BR"/>
         </w:rPr>
-        <w:t xml:space="preserve">O usuário digita as informações validas em </w:t>
+        <w:t xml:space="preserve">O usuário digita </w:t>
+      </w:r>
+      <w:r>
+        <w:rPr>
+          <w:rFonts w:ascii="Arial" w:hAnsi="Arial" w:cs="Arial"/>
+          <w:lang w:val="pt-BR"/>
+        </w:rPr>
+        <w:t>novo e-mail e</w:t>
+      </w:r>
+      <w:r>
+        <w:rPr>
+          <w:rFonts w:ascii="Arial" w:hAnsi="Arial" w:cs="Arial"/>
+          <w:lang w:val="pt-BR"/>
+        </w:rPr>
+        <w:t xml:space="preserve"> informações validas em </w:t>
       </w:r>
       <w:r>
         <w:rPr>
@@ -598,30 +576,42 @@
           <w:rFonts w:ascii="Arial" w:hAnsi="Arial" w:cs="Arial"/>
           <w:lang w:val="pt-BR"/>
         </w:rPr>
-        <w:t xml:space="preserve"> os campos obrigatórios e</w:t>
-      </w:r>
-      <w:r>
-        <w:rPr>
-          <w:rFonts w:ascii="Arial" w:hAnsi="Arial" w:cs="Arial"/>
-          <w:lang w:val="pt-BR"/>
-        </w:rPr>
-        <w:t xml:space="preserve"> deixa um campo vazio </w:t>
-      </w:r>
-      <w:bookmarkStart w:id="0" w:name="_GoBack"/>
-      <w:bookmarkEnd w:id="0"/>
-      <w:r>
-        <w:rPr>
-          <w:rFonts w:ascii="Arial" w:hAnsi="Arial" w:cs="Arial"/>
-          <w:lang w:val="pt-BR"/>
-        </w:rPr>
-        <w:t xml:space="preserve">e </w:t>
-      </w:r>
-      <w:r>
-        <w:rPr>
-          <w:rFonts w:ascii="Arial" w:hAnsi="Arial" w:cs="Arial"/>
-          <w:lang w:val="pt-BR"/>
-        </w:rPr>
-        <w:t xml:space="preserve"> marca a opção da seção “Termos e condições gerais para a utilização do site</w:t>
+        <w:t xml:space="preserve"> os campos obrigatórios</w:t>
+      </w:r>
+      <w:r>
+        <w:rPr>
+          <w:rFonts w:ascii="Arial" w:hAnsi="Arial" w:cs="Arial"/>
+          <w:lang w:val="pt-BR"/>
+        </w:rPr>
+        <w:t>,</w:t>
+      </w:r>
+      <w:r>
+        <w:rPr>
+          <w:rFonts w:ascii="Arial" w:hAnsi="Arial" w:cs="Arial"/>
+          <w:lang w:val="pt-BR"/>
+        </w:rPr>
+        <w:t xml:space="preserve"> deixa </w:t>
+      </w:r>
+      <w:r>
+        <w:rPr>
+          <w:rFonts w:ascii="Arial" w:hAnsi="Arial" w:cs="Arial"/>
+          <w:lang w:val="pt-BR"/>
+        </w:rPr>
+        <w:t>o campo de apelido vazio</w:t>
+      </w:r>
+      <w:r>
+        <w:rPr>
+          <w:rFonts w:ascii="Arial" w:hAnsi="Arial" w:cs="Arial"/>
+          <w:lang w:val="pt-BR"/>
+        </w:rPr>
+        <w:t xml:space="preserve"> e </w:t>
+      </w:r>
+      <w:r>
+        <w:rPr>
+          <w:rFonts w:ascii="Arial" w:hAnsi="Arial" w:cs="Arial"/>
+          <w:lang w:val="pt-BR"/>
+        </w:rPr>
+        <w:t>marca a opção da seção “Termos e condições gerais para a utilização do site</w:t>
       </w:r>
       <w:r>
         <w:rPr>
@@ -633,7 +623,7 @@
     </w:p>
     <w:p>
       <w:pPr>
-        <w:pStyle w:val="ListParagraph"/>
+        <w:pStyle w:val="PargrafodaLista"/>
         <w:numPr>
           <w:ilvl w:val="0"/>
           <w:numId w:val="24"/>
@@ -673,6 +663,8 @@
           <w:lang w:val="pt-BR"/>
         </w:rPr>
       </w:pPr>
+      <w:bookmarkStart w:id="0" w:name="_GoBack"/>
+      <w:bookmarkEnd w:id="0"/>
     </w:p>
     <w:p>
       <w:pPr>
@@ -805,7 +797,7 @@
     </w:p>
     <w:p>
       <w:pPr>
-        <w:pStyle w:val="ListParagraph"/>
+        <w:pStyle w:val="PargrafodaLista"/>
         <w:numPr>
           <w:ilvl w:val="0"/>
           <w:numId w:val="25"/>
@@ -833,7 +825,7 @@
     </w:p>
     <w:p>
       <w:pPr>
-        <w:pStyle w:val="ListParagraph"/>
+        <w:pStyle w:val="PargrafodaLista"/>
         <w:numPr>
           <w:ilvl w:val="0"/>
           <w:numId w:val="25"/>
@@ -861,7 +853,7 @@
     </w:p>
     <w:p>
       <w:pPr>
-        <w:pStyle w:val="ListParagraph"/>
+        <w:pStyle w:val="PargrafodaLista"/>
         <w:numPr>
           <w:ilvl w:val="0"/>
           <w:numId w:val="25"/>
@@ -881,42 +873,24 @@
           <w:szCs w:val="22"/>
           <w:lang w:val="pt-BR"/>
         </w:rPr>
-        <w:t xml:space="preserve">O sistema exibe uma tela de cadastro com campos nas seções de “Criação do </w:t>
-      </w:r>
-      <w:proofErr w:type="spellStart"/>
-      <w:r>
-        <w:rPr>
-          <w:rFonts w:ascii="Arial" w:hAnsi="Arial" w:cs="Arial"/>
-          <w:szCs w:val="22"/>
-          <w:lang w:val="pt-BR"/>
-        </w:rPr>
-        <w:t>login</w:t>
-      </w:r>
-      <w:proofErr w:type="spellEnd"/>
-      <w:r>
-        <w:rPr>
-          <w:rFonts w:ascii="Arial" w:hAnsi="Arial" w:cs="Arial"/>
-          <w:szCs w:val="22"/>
-          <w:lang w:val="pt-BR"/>
-        </w:rPr>
-        <w:t xml:space="preserve"> e senha de acesso”, “Dados pessoais”,” Endereço para entrega do produto” e “Termo e condições gerais para utilização do site</w:t>
-      </w:r>
-    </w:p>
-    <w:p>
-      <w:pPr>
-        <w:spacing w:before="60" w:after="60"/>
-        <w:jc w:val="both"/>
-        <w:rPr>
-          <w:rFonts w:ascii="Arial" w:hAnsi="Arial" w:cs="Arial"/>
-          <w:b/>
-          <w:szCs w:val="22"/>
-          <w:lang w:val="pt-BR"/>
-        </w:rPr>
-      </w:pPr>
-    </w:p>
-    <w:p>
-      <w:pPr>
-        <w:pStyle w:val="ListParagraph"/>
+        <w:t>O sistema exibe uma tela de cadastro com campos nas seções de “Criação do login e senha de acesso”, “Dados pessoais”,” Endereço para entrega do produto” e “Termo e condições gerais para utilização do site</w:t>
+      </w:r>
+    </w:p>
+    <w:p>
+      <w:pPr>
+        <w:spacing w:before="60" w:after="60"/>
+        <w:jc w:val="both"/>
+        <w:rPr>
+          <w:rFonts w:ascii="Arial" w:hAnsi="Arial" w:cs="Arial"/>
+          <w:b/>
+          <w:szCs w:val="22"/>
+          <w:lang w:val="pt-BR"/>
+        </w:rPr>
+      </w:pPr>
+    </w:p>
+    <w:p>
+      <w:pPr>
+        <w:pStyle w:val="PargrafodaLista"/>
         <w:numPr>
           <w:ilvl w:val="0"/>
           <w:numId w:val="25"/>
@@ -936,16 +910,16 @@
     </w:p>
     <w:p>
       <w:pPr>
-        <w:pStyle w:val="ListParagraph"/>
-        <w:rPr>
-          <w:rFonts w:ascii="Arial" w:hAnsi="Arial" w:cs="Arial"/>
-          <w:lang w:val="pt-BR"/>
-        </w:rPr>
-      </w:pPr>
-    </w:p>
-    <w:p>
-      <w:pPr>
-        <w:pStyle w:val="ListParagraph"/>
+        <w:pStyle w:val="PargrafodaLista"/>
+        <w:rPr>
+          <w:rFonts w:ascii="Arial" w:hAnsi="Arial" w:cs="Arial"/>
+          <w:lang w:val="pt-BR"/>
+        </w:rPr>
+      </w:pPr>
+    </w:p>
+    <w:p>
+      <w:pPr>
+        <w:pStyle w:val="PargrafodaLista"/>
         <w:numPr>
           <w:ilvl w:val="0"/>
           <w:numId w:val="25"/>
@@ -965,17 +939,17 @@
     </w:p>
     <w:p>
       <w:pPr>
-        <w:pStyle w:val="ListParagraph"/>
-        <w:rPr>
-          <w:rFonts w:ascii="Arial" w:hAnsi="Arial" w:cs="Arial"/>
-          <w:szCs w:val="22"/>
-          <w:lang w:val="pt-BR"/>
-        </w:rPr>
-      </w:pPr>
-    </w:p>
-    <w:p>
-      <w:pPr>
-        <w:pStyle w:val="ListParagraph"/>
+        <w:pStyle w:val="PargrafodaLista"/>
+        <w:rPr>
+          <w:rFonts w:ascii="Arial" w:hAnsi="Arial" w:cs="Arial"/>
+          <w:szCs w:val="22"/>
+          <w:lang w:val="pt-BR"/>
+        </w:rPr>
+      </w:pPr>
+    </w:p>
+    <w:p>
+      <w:pPr>
+        <w:pStyle w:val="PargrafodaLista"/>
         <w:numPr>
           <w:ilvl w:val="0"/>
           <w:numId w:val="25"/>
@@ -1090,7 +1064,7 @@
     </w:p>
     <w:p>
       <w:pPr>
-        <w:pStyle w:val="ListParagraph"/>
+        <w:pStyle w:val="PargrafodaLista"/>
         <w:numPr>
           <w:ilvl w:val="0"/>
           <w:numId w:val="17"/>
@@ -1139,7 +1113,7 @@
     </w:p>
     <w:p>
       <w:pPr>
-        <w:pStyle w:val="ListParagraph"/>
+        <w:pStyle w:val="PargrafodaLista"/>
         <w:numPr>
           <w:ilvl w:val="0"/>
           <w:numId w:val="17"/>
@@ -1170,7 +1144,7 @@
     </w:p>
     <w:p>
       <w:pPr>
-        <w:pStyle w:val="ListParagraph"/>
+        <w:pStyle w:val="PargrafodaLista"/>
         <w:numPr>
           <w:ilvl w:val="0"/>
           <w:numId w:val="17"/>
@@ -1201,7 +1175,7 @@
     </w:p>
     <w:p>
       <w:pPr>
-        <w:pStyle w:val="ListParagraph"/>
+        <w:pStyle w:val="PargrafodaLista"/>
         <w:numPr>
           <w:ilvl w:val="0"/>
           <w:numId w:val="17"/>
@@ -1308,7 +1282,7 @@
     </w:p>
     <w:p>
       <w:pPr>
-        <w:pStyle w:val="ListParagraph"/>
+        <w:pStyle w:val="PargrafodaLista"/>
         <w:numPr>
           <w:ilvl w:val="0"/>
           <w:numId w:val="27"/>
@@ -1340,7 +1314,7 @@
     </w:p>
     <w:p>
       <w:pPr>
-        <w:pStyle w:val="ListParagraph"/>
+        <w:pStyle w:val="PargrafodaLista"/>
         <w:numPr>
           <w:ilvl w:val="0"/>
           <w:numId w:val="27"/>
@@ -1380,17 +1354,17 @@
     </w:p>
     <w:p>
       <w:pPr>
-        <w:pStyle w:val="ListParagraph"/>
-        <w:rPr>
-          <w:rFonts w:ascii="Arial" w:hAnsi="Arial" w:cs="Arial"/>
-          <w:szCs w:val="22"/>
-          <w:lang w:val="pt-BR"/>
-        </w:rPr>
-      </w:pPr>
-    </w:p>
-    <w:p>
-      <w:pPr>
-        <w:pStyle w:val="ListParagraph"/>
+        <w:pStyle w:val="PargrafodaLista"/>
+        <w:rPr>
+          <w:rFonts w:ascii="Arial" w:hAnsi="Arial" w:cs="Arial"/>
+          <w:szCs w:val="22"/>
+          <w:lang w:val="pt-BR"/>
+        </w:rPr>
+      </w:pPr>
+    </w:p>
+    <w:p>
+      <w:pPr>
+        <w:pStyle w:val="PargrafodaLista"/>
         <w:numPr>
           <w:ilvl w:val="0"/>
           <w:numId w:val="27"/>
@@ -1415,17 +1389,17 @@
     </w:p>
     <w:p>
       <w:pPr>
-        <w:pStyle w:val="ListParagraph"/>
-        <w:rPr>
-          <w:rFonts w:ascii="Arial" w:hAnsi="Arial" w:cs="Arial"/>
-          <w:szCs w:val="22"/>
-          <w:lang w:val="pt-BR"/>
-        </w:rPr>
-      </w:pPr>
-    </w:p>
-    <w:p>
-      <w:pPr>
-        <w:pStyle w:val="ListParagraph"/>
+        <w:pStyle w:val="PargrafodaLista"/>
+        <w:rPr>
+          <w:rFonts w:ascii="Arial" w:hAnsi="Arial" w:cs="Arial"/>
+          <w:szCs w:val="22"/>
+          <w:lang w:val="pt-BR"/>
+        </w:rPr>
+      </w:pPr>
+    </w:p>
+    <w:p>
+      <w:pPr>
+        <w:pStyle w:val="PargrafodaLista"/>
         <w:numPr>
           <w:ilvl w:val="0"/>
           <w:numId w:val="27"/>
@@ -1460,7 +1434,7 @@
     </w:p>
     <w:p>
       <w:pPr>
-        <w:pStyle w:val="ListParagraph"/>
+        <w:pStyle w:val="PargrafodaLista"/>
         <w:numPr>
           <w:ilvl w:val="0"/>
           <w:numId w:val="27"/>
@@ -1581,7 +1555,7 @@
     </w:p>
     <w:p>
       <w:pPr>
-        <w:pStyle w:val="ListParagraph"/>
+        <w:pStyle w:val="PargrafodaLista"/>
         <w:numPr>
           <w:ilvl w:val="0"/>
           <w:numId w:val="29"/>
@@ -1603,17 +1577,17 @@
     </w:p>
     <w:p>
       <w:pPr>
-        <w:pStyle w:val="ListParagraph"/>
-        <w:rPr>
-          <w:rFonts w:ascii="Arial" w:hAnsi="Arial" w:cs="Arial"/>
-          <w:szCs w:val="22"/>
-          <w:lang w:val="pt-BR"/>
-        </w:rPr>
-      </w:pPr>
-    </w:p>
-    <w:p>
-      <w:pPr>
-        <w:pStyle w:val="ListParagraph"/>
+        <w:pStyle w:val="PargrafodaLista"/>
+        <w:rPr>
+          <w:rFonts w:ascii="Arial" w:hAnsi="Arial" w:cs="Arial"/>
+          <w:szCs w:val="22"/>
+          <w:lang w:val="pt-BR"/>
+        </w:rPr>
+      </w:pPr>
+    </w:p>
+    <w:p>
+      <w:pPr>
+        <w:pStyle w:val="PargrafodaLista"/>
         <w:numPr>
           <w:ilvl w:val="0"/>
           <w:numId w:val="29"/>
@@ -1648,30 +1622,22 @@
           <w:szCs w:val="22"/>
           <w:lang w:val="pt-BR"/>
         </w:rPr>
-        <w:t xml:space="preserve">usuário digita um e-mail </w:t>
-      </w:r>
-      <w:r>
-        <w:rPr>
-          <w:rFonts w:ascii="Arial" w:hAnsi="Arial" w:cs="Arial"/>
-          <w:szCs w:val="22"/>
-          <w:lang w:val="pt-BR"/>
-        </w:rPr>
-        <w:t>não cadastrado</w:t>
-      </w:r>
-    </w:p>
-    <w:p>
-      <w:pPr>
-        <w:pStyle w:val="ListParagraph"/>
-        <w:rPr>
-          <w:rFonts w:ascii="Arial" w:hAnsi="Arial" w:cs="Arial"/>
-          <w:szCs w:val="22"/>
-          <w:lang w:val="pt-BR"/>
-        </w:rPr>
-      </w:pPr>
-    </w:p>
-    <w:p>
-      <w:pPr>
-        <w:pStyle w:val="ListParagraph"/>
+        <w:t>usuário digita um e-mail não cadastrado</w:t>
+      </w:r>
+    </w:p>
+    <w:p>
+      <w:pPr>
+        <w:pStyle w:val="PargrafodaLista"/>
+        <w:rPr>
+          <w:rFonts w:ascii="Arial" w:hAnsi="Arial" w:cs="Arial"/>
+          <w:szCs w:val="22"/>
+          <w:lang w:val="pt-BR"/>
+        </w:rPr>
+      </w:pPr>
+    </w:p>
+    <w:p>
+      <w:pPr>
+        <w:pStyle w:val="PargrafodaLista"/>
         <w:numPr>
           <w:ilvl w:val="0"/>
           <w:numId w:val="29"/>
@@ -1695,17 +1661,17 @@
     </w:p>
     <w:p>
       <w:pPr>
-        <w:pStyle w:val="ListParagraph"/>
-        <w:rPr>
-          <w:rFonts w:ascii="Arial" w:hAnsi="Arial" w:cs="Arial"/>
-          <w:szCs w:val="22"/>
-          <w:lang w:val="pt-BR"/>
-        </w:rPr>
-      </w:pPr>
-    </w:p>
-    <w:p>
-      <w:pPr>
-        <w:pStyle w:val="ListParagraph"/>
+        <w:pStyle w:val="PargrafodaLista"/>
+        <w:rPr>
+          <w:rFonts w:ascii="Arial" w:hAnsi="Arial" w:cs="Arial"/>
+          <w:szCs w:val="22"/>
+          <w:lang w:val="pt-BR"/>
+        </w:rPr>
+      </w:pPr>
+    </w:p>
+    <w:p>
+      <w:pPr>
+        <w:pStyle w:val="PargrafodaLista"/>
         <w:numPr>
           <w:ilvl w:val="0"/>
           <w:numId w:val="29"/>
@@ -1740,7 +1706,7 @@
     </w:p>
     <w:p>
       <w:pPr>
-        <w:pStyle w:val="ListParagraph"/>
+        <w:pStyle w:val="PargrafodaLista"/>
         <w:numPr>
           <w:ilvl w:val="0"/>
           <w:numId w:val="29"/>
@@ -1804,7 +1770,7 @@
     </w:p>
     <w:p>
       <w:pPr>
-        <w:pStyle w:val="ListParagraph"/>
+        <w:pStyle w:val="PargrafodaLista"/>
         <w:numPr>
           <w:ilvl w:val="0"/>
           <w:numId w:val="31"/>
@@ -1826,17 +1792,17 @@
     </w:p>
     <w:p>
       <w:pPr>
-        <w:pStyle w:val="ListParagraph"/>
-        <w:rPr>
-          <w:rFonts w:ascii="Arial" w:hAnsi="Arial" w:cs="Arial"/>
-          <w:szCs w:val="22"/>
-          <w:lang w:val="pt-BR"/>
-        </w:rPr>
-      </w:pPr>
-    </w:p>
-    <w:p>
-      <w:pPr>
-        <w:pStyle w:val="ListParagraph"/>
+        <w:pStyle w:val="PargrafodaLista"/>
+        <w:rPr>
+          <w:rFonts w:ascii="Arial" w:hAnsi="Arial" w:cs="Arial"/>
+          <w:szCs w:val="22"/>
+          <w:lang w:val="pt-BR"/>
+        </w:rPr>
+      </w:pPr>
+    </w:p>
+    <w:p>
+      <w:pPr>
+        <w:pStyle w:val="PargrafodaLista"/>
         <w:numPr>
           <w:ilvl w:val="0"/>
           <w:numId w:val="31"/>
@@ -1876,17 +1842,17 @@
     </w:p>
     <w:p>
       <w:pPr>
-        <w:pStyle w:val="ListParagraph"/>
-        <w:rPr>
-          <w:rFonts w:ascii="Arial" w:hAnsi="Arial" w:cs="Arial"/>
-          <w:szCs w:val="22"/>
-          <w:lang w:val="pt-BR"/>
-        </w:rPr>
-      </w:pPr>
-    </w:p>
-    <w:p>
-      <w:pPr>
-        <w:pStyle w:val="ListParagraph"/>
+        <w:pStyle w:val="PargrafodaLista"/>
+        <w:rPr>
+          <w:rFonts w:ascii="Arial" w:hAnsi="Arial" w:cs="Arial"/>
+          <w:szCs w:val="22"/>
+          <w:lang w:val="pt-BR"/>
+        </w:rPr>
+      </w:pPr>
+    </w:p>
+    <w:p>
+      <w:pPr>
+        <w:pStyle w:val="PargrafodaLista"/>
         <w:numPr>
           <w:ilvl w:val="0"/>
           <w:numId w:val="31"/>
@@ -1905,30 +1871,22 @@
           <w:szCs w:val="22"/>
           <w:lang w:val="pt-BR"/>
         </w:rPr>
-        <w:t xml:space="preserve">O usuário digita </w:t>
-      </w:r>
-      <w:r>
-        <w:rPr>
-          <w:rFonts w:ascii="Arial" w:hAnsi="Arial" w:cs="Arial"/>
-          <w:szCs w:val="22"/>
-          <w:lang w:val="pt-BR"/>
-        </w:rPr>
-        <w:t>uma senha inválida</w:t>
-      </w:r>
-    </w:p>
-    <w:p>
-      <w:pPr>
-        <w:pStyle w:val="ListParagraph"/>
-        <w:rPr>
-          <w:rFonts w:ascii="Arial" w:hAnsi="Arial" w:cs="Arial"/>
-          <w:szCs w:val="22"/>
-          <w:lang w:val="pt-BR"/>
-        </w:rPr>
-      </w:pPr>
-    </w:p>
-    <w:p>
-      <w:pPr>
-        <w:pStyle w:val="ListParagraph"/>
+        <w:t>O usuário digita uma senha inválida</w:t>
+      </w:r>
+    </w:p>
+    <w:p>
+      <w:pPr>
+        <w:pStyle w:val="PargrafodaLista"/>
+        <w:rPr>
+          <w:rFonts w:ascii="Arial" w:hAnsi="Arial" w:cs="Arial"/>
+          <w:szCs w:val="22"/>
+          <w:lang w:val="pt-BR"/>
+        </w:rPr>
+      </w:pPr>
+    </w:p>
+    <w:p>
+      <w:pPr>
+        <w:pStyle w:val="PargrafodaLista"/>
         <w:numPr>
           <w:ilvl w:val="0"/>
           <w:numId w:val="31"/>
@@ -1963,7 +1921,7 @@
     </w:p>
     <w:p>
       <w:pPr>
-        <w:pStyle w:val="ListParagraph"/>
+        <w:pStyle w:val="PargrafodaLista"/>
         <w:numPr>
           <w:ilvl w:val="0"/>
           <w:numId w:val="31"/>
@@ -2009,125 +1967,6 @@
       <w:pPr>
         <w:rPr>
           <w:rFonts w:ascii="Arial" w:hAnsi="Arial" w:cs="Arial"/>
-          <w:szCs w:val="22"/>
-          <w:lang w:val="pt-BR"/>
-        </w:rPr>
-      </w:pPr>
-    </w:p>
-    <w:p>
-      <w:pPr>
-        <w:rPr>
-          <w:rFonts w:ascii="Arial" w:hAnsi="Arial" w:cs="Arial"/>
-          <w:b/>
-          <w:szCs w:val="22"/>
-          <w:lang w:val="pt-BR"/>
-        </w:rPr>
-      </w:pPr>
-    </w:p>
-    <w:p>
-      <w:pPr>
-        <w:rPr>
-          <w:rFonts w:ascii="Arial" w:hAnsi="Arial" w:cs="Arial"/>
-          <w:b/>
-          <w:szCs w:val="22"/>
-          <w:lang w:val="pt-BR"/>
-        </w:rPr>
-      </w:pPr>
-    </w:p>
-    <w:p>
-      <w:pPr>
-        <w:rPr>
-          <w:rFonts w:ascii="Arial" w:hAnsi="Arial" w:cs="Arial"/>
-          <w:b/>
-          <w:szCs w:val="22"/>
-          <w:lang w:val="pt-BR"/>
-        </w:rPr>
-      </w:pPr>
-    </w:p>
-    <w:p>
-      <w:pPr>
-        <w:rPr>
-          <w:rFonts w:ascii="Arial" w:hAnsi="Arial" w:cs="Arial"/>
-          <w:b/>
-          <w:szCs w:val="22"/>
-          <w:lang w:val="pt-BR"/>
-        </w:rPr>
-      </w:pPr>
-    </w:p>
-    <w:p>
-      <w:pPr>
-        <w:rPr>
-          <w:rFonts w:ascii="Arial" w:hAnsi="Arial" w:cs="Arial"/>
-          <w:b/>
-          <w:szCs w:val="22"/>
-          <w:lang w:val="pt-BR"/>
-        </w:rPr>
-      </w:pPr>
-    </w:p>
-    <w:p>
-      <w:pPr>
-        <w:rPr>
-          <w:rFonts w:ascii="Arial" w:hAnsi="Arial" w:cs="Arial"/>
-          <w:b/>
-          <w:szCs w:val="22"/>
-          <w:lang w:val="pt-BR"/>
-        </w:rPr>
-      </w:pPr>
-    </w:p>
-    <w:p>
-      <w:pPr>
-        <w:rPr>
-          <w:rFonts w:ascii="Arial" w:hAnsi="Arial" w:cs="Arial"/>
-          <w:b/>
-          <w:szCs w:val="22"/>
-          <w:lang w:val="pt-BR"/>
-        </w:rPr>
-      </w:pPr>
-    </w:p>
-    <w:p>
-      <w:pPr>
-        <w:rPr>
-          <w:rFonts w:ascii="Arial" w:hAnsi="Arial" w:cs="Arial"/>
-          <w:b/>
-          <w:szCs w:val="22"/>
-          <w:lang w:val="pt-BR"/>
-        </w:rPr>
-      </w:pPr>
-    </w:p>
-    <w:p>
-      <w:pPr>
-        <w:rPr>
-          <w:rFonts w:ascii="Arial" w:hAnsi="Arial" w:cs="Arial"/>
-          <w:b/>
-          <w:szCs w:val="22"/>
-          <w:lang w:val="pt-BR"/>
-        </w:rPr>
-      </w:pPr>
-    </w:p>
-    <w:p>
-      <w:pPr>
-        <w:rPr>
-          <w:rFonts w:ascii="Arial" w:hAnsi="Arial" w:cs="Arial"/>
-          <w:b/>
-          <w:szCs w:val="22"/>
-          <w:lang w:val="pt-BR"/>
-        </w:rPr>
-      </w:pPr>
-    </w:p>
-    <w:p>
-      <w:pPr>
-        <w:rPr>
-          <w:rFonts w:ascii="Arial" w:hAnsi="Arial" w:cs="Arial"/>
-          <w:b/>
-          <w:szCs w:val="22"/>
-          <w:lang w:val="pt-BR"/>
-        </w:rPr>
-      </w:pPr>
-    </w:p>
-    <w:p>
-      <w:pPr>
-        <w:rPr>
-          <w:rFonts w:ascii="Arial" w:hAnsi="Arial" w:cs="Arial"/>
           <w:b/>
           <w:szCs w:val="22"/>
           <w:lang w:val="pt-BR"/>
@@ -2227,7 +2066,7 @@
     </w:p>
     <w:p>
       <w:pPr>
-        <w:pStyle w:val="ListParagraph"/>
+        <w:pStyle w:val="PargrafodaLista"/>
         <w:numPr>
           <w:ilvl w:val="0"/>
           <w:numId w:val="16"/>
@@ -2258,7 +2097,7 @@
     </w:p>
     <w:p>
       <w:pPr>
-        <w:pStyle w:val="ListParagraph"/>
+        <w:pStyle w:val="PargrafodaLista"/>
         <w:numPr>
           <w:ilvl w:val="0"/>
           <w:numId w:val="16"/>
@@ -2294,7 +2133,7 @@
     </w:p>
     <w:p>
       <w:pPr>
-        <w:pStyle w:val="ListParagraph"/>
+        <w:pStyle w:val="PargrafodaLista"/>
         <w:numPr>
           <w:ilvl w:val="0"/>
           <w:numId w:val="16"/>
@@ -2329,7 +2168,7 @@
     </w:p>
     <w:p>
       <w:pPr>
-        <w:pStyle w:val="ListParagraph"/>
+        <w:pStyle w:val="PargrafodaLista"/>
         <w:numPr>
           <w:ilvl w:val="0"/>
           <w:numId w:val="16"/>
@@ -2379,7 +2218,7 @@
     </w:p>
     <w:p>
       <w:pPr>
-        <w:pStyle w:val="ListParagraph"/>
+        <w:pStyle w:val="PargrafodaLista"/>
         <w:numPr>
           <w:ilvl w:val="0"/>
           <w:numId w:val="16"/>
@@ -2486,7 +2325,7 @@
     </w:p>
     <w:p>
       <w:pPr>
-        <w:pStyle w:val="ListParagraph"/>
+        <w:pStyle w:val="PargrafodaLista"/>
         <w:numPr>
           <w:ilvl w:val="0"/>
           <w:numId w:val="33"/>
@@ -2517,7 +2356,7 @@
     </w:p>
     <w:p>
       <w:pPr>
-        <w:pStyle w:val="ListParagraph"/>
+        <w:pStyle w:val="PargrafodaLista"/>
         <w:numPr>
           <w:ilvl w:val="0"/>
           <w:numId w:val="33"/>
@@ -2553,7 +2392,7 @@
     </w:p>
     <w:p>
       <w:pPr>
-        <w:pStyle w:val="ListParagraph"/>
+        <w:pStyle w:val="PargrafodaLista"/>
         <w:numPr>
           <w:ilvl w:val="0"/>
           <w:numId w:val="33"/>
@@ -2588,7 +2427,7 @@
     </w:p>
     <w:p>
       <w:pPr>
-        <w:pStyle w:val="ListParagraph"/>
+        <w:pStyle w:val="PargrafodaLista"/>
         <w:numPr>
           <w:ilvl w:val="0"/>
           <w:numId w:val="33"/>
@@ -2639,7 +2478,7 @@
     </w:p>
     <w:p>
       <w:pPr>
-        <w:pStyle w:val="ListParagraph"/>
+        <w:pStyle w:val="PargrafodaLista"/>
         <w:numPr>
           <w:ilvl w:val="0"/>
           <w:numId w:val="33"/>
@@ -2785,7 +2624,7 @@
     </w:p>
     <w:p>
       <w:pPr>
-        <w:pStyle w:val="ListParagraph"/>
+        <w:pStyle w:val="PargrafodaLista"/>
         <w:numPr>
           <w:ilvl w:val="0"/>
           <w:numId w:val="35"/>
@@ -2816,7 +2655,7 @@
     </w:p>
     <w:p>
       <w:pPr>
-        <w:pStyle w:val="ListParagraph"/>
+        <w:pStyle w:val="PargrafodaLista"/>
         <w:numPr>
           <w:ilvl w:val="0"/>
           <w:numId w:val="35"/>
@@ -2852,7 +2691,7 @@
     </w:p>
     <w:p>
       <w:pPr>
-        <w:pStyle w:val="ListParagraph"/>
+        <w:pStyle w:val="PargrafodaLista"/>
         <w:numPr>
           <w:ilvl w:val="0"/>
           <w:numId w:val="35"/>
@@ -2871,32 +2710,23 @@
           <w:szCs w:val="22"/>
           <w:lang w:val="pt-BR"/>
         </w:rPr>
-        <w:t xml:space="preserve">O sistema apresenta seções tal qual as seções do cadastro com as opções para alterar os campos de senha, com confirmação de senha, todos os campos </w:t>
-      </w:r>
-      <w:r>
-        <w:rPr>
-          <w:rFonts w:ascii="Arial" w:hAnsi="Arial" w:cs="Arial"/>
-          <w:szCs w:val="22"/>
-          <w:lang w:val="pt-BR"/>
-        </w:rPr>
-        <w:lastRenderedPageBreak/>
-        <w:t>das seções “Endereço para entrega do produto” e “Termo e condições gerais para utilização do site”</w:t>
-      </w:r>
-    </w:p>
-    <w:p>
-      <w:pPr>
-        <w:spacing w:before="60" w:after="60"/>
-        <w:jc w:val="both"/>
-        <w:rPr>
-          <w:rFonts w:ascii="Arial" w:hAnsi="Arial" w:cs="Arial"/>
-          <w:szCs w:val="22"/>
-          <w:lang w:val="pt-BR"/>
-        </w:rPr>
-      </w:pPr>
-    </w:p>
-    <w:p>
-      <w:pPr>
-        <w:pStyle w:val="ListParagraph"/>
+        <w:t>O sistema apresenta seções tal qual as seções do cadastro com as opções para alterar os campos de senha, com confirmação de senha, todos os campos das seções “Endereço para entrega do produto” e “Termo e condições gerais para utilização do site”</w:t>
+      </w:r>
+    </w:p>
+    <w:p>
+      <w:pPr>
+        <w:spacing w:before="60" w:after="60"/>
+        <w:jc w:val="both"/>
+        <w:rPr>
+          <w:rFonts w:ascii="Arial" w:hAnsi="Arial" w:cs="Arial"/>
+          <w:szCs w:val="22"/>
+          <w:lang w:val="pt-BR"/>
+        </w:rPr>
+      </w:pPr>
+    </w:p>
+    <w:p>
+      <w:pPr>
+        <w:pStyle w:val="PargrafodaLista"/>
         <w:numPr>
           <w:ilvl w:val="0"/>
           <w:numId w:val="35"/>
@@ -2923,15 +2753,7 @@
           <w:szCs w:val="22"/>
           <w:lang w:val="pt-BR"/>
         </w:rPr>
-        <w:t xml:space="preserve">a senha e insere uma senha de confirmação diferente </w:t>
-      </w:r>
-      <w:r>
-        <w:rPr>
-          <w:rFonts w:ascii="Arial" w:hAnsi="Arial" w:cs="Arial"/>
-          <w:szCs w:val="22"/>
-          <w:lang w:val="pt-BR"/>
-        </w:rPr>
-        <w:t xml:space="preserve">e </w:t>
+        <w:t xml:space="preserve">a senha e insere uma senha de confirmação diferente e </w:t>
       </w:r>
       <w:r>
         <w:rPr>
@@ -2964,19 +2786,19 @@
     </w:p>
     <w:p>
       <w:pPr>
-        <w:pStyle w:val="ListParagraph"/>
-        <w:spacing w:before="60" w:after="60"/>
-        <w:jc w:val="both"/>
-        <w:rPr>
-          <w:rFonts w:ascii="Arial" w:hAnsi="Arial" w:cs="Arial"/>
-          <w:szCs w:val="22"/>
-          <w:lang w:val="pt-BR"/>
-        </w:rPr>
-      </w:pPr>
-    </w:p>
-    <w:p>
-      <w:pPr>
-        <w:pStyle w:val="ListParagraph"/>
+        <w:pStyle w:val="PargrafodaLista"/>
+        <w:spacing w:before="60" w:after="60"/>
+        <w:jc w:val="both"/>
+        <w:rPr>
+          <w:rFonts w:ascii="Arial" w:hAnsi="Arial" w:cs="Arial"/>
+          <w:szCs w:val="22"/>
+          <w:lang w:val="pt-BR"/>
+        </w:rPr>
+      </w:pPr>
+    </w:p>
+    <w:p>
+      <w:pPr>
+        <w:pStyle w:val="PargrafodaLista"/>
         <w:numPr>
           <w:ilvl w:val="0"/>
           <w:numId w:val="35"/>
@@ -3234,7 +3056,7 @@
     </w:p>
     <w:p>
       <w:pPr>
-        <w:pStyle w:val="ListParagraph"/>
+        <w:pStyle w:val="PargrafodaLista"/>
         <w:numPr>
           <w:ilvl w:val="0"/>
           <w:numId w:val="12"/>
@@ -3268,7 +3090,7 @@
     </w:p>
     <w:p>
       <w:pPr>
-        <w:pStyle w:val="ListParagraph"/>
+        <w:pStyle w:val="PargrafodaLista"/>
         <w:numPr>
           <w:ilvl w:val="0"/>
           <w:numId w:val="12"/>
@@ -3303,7 +3125,7 @@
     </w:p>
     <w:p>
       <w:pPr>
-        <w:pStyle w:val="ListParagraph"/>
+        <w:pStyle w:val="PargrafodaLista"/>
         <w:numPr>
           <w:ilvl w:val="0"/>
           <w:numId w:val="12"/>
@@ -3338,7 +3160,7 @@
     </w:p>
     <w:p>
       <w:pPr>
-        <w:pStyle w:val="ListParagraph"/>
+        <w:pStyle w:val="PargrafodaLista"/>
         <w:numPr>
           <w:ilvl w:val="0"/>
           <w:numId w:val="12"/>
@@ -3372,7 +3194,7 @@
     </w:p>
     <w:p>
       <w:pPr>
-        <w:pStyle w:val="ListParagraph"/>
+        <w:pStyle w:val="PargrafodaLista"/>
         <w:numPr>
           <w:ilvl w:val="0"/>
           <w:numId w:val="12"/>
@@ -3522,7 +3344,7 @@
     </w:p>
     <w:p>
       <w:pPr>
-        <w:pStyle w:val="ListParagraph"/>
+        <w:pStyle w:val="PargrafodaLista"/>
         <w:numPr>
           <w:ilvl w:val="0"/>
           <w:numId w:val="37"/>
@@ -3572,7 +3394,7 @@
     </w:p>
     <w:p>
       <w:pPr>
-        <w:pStyle w:val="ListParagraph"/>
+        <w:pStyle w:val="PargrafodaLista"/>
         <w:numPr>
           <w:ilvl w:val="0"/>
           <w:numId w:val="37"/>
@@ -3607,7 +3429,7 @@
     </w:p>
     <w:p>
       <w:pPr>
-        <w:pStyle w:val="ListParagraph"/>
+        <w:pStyle w:val="PargrafodaLista"/>
         <w:numPr>
           <w:ilvl w:val="0"/>
           <w:numId w:val="37"/>
@@ -3642,7 +3464,7 @@
     </w:p>
     <w:p>
       <w:pPr>
-        <w:pStyle w:val="ListParagraph"/>
+        <w:pStyle w:val="PargrafodaLista"/>
         <w:numPr>
           <w:ilvl w:val="0"/>
           <w:numId w:val="37"/>
@@ -3679,16 +3501,14 @@
         </w:rPr>
         <w:t xml:space="preserve"> os campos </w:t>
       </w:r>
-      <w:proofErr w:type="gramStart"/>
-      <w:r>
-        <w:rPr>
-          <w:rFonts w:ascii="Arial" w:hAnsi="Arial" w:cs="Arial"/>
-          <w:szCs w:val="22"/>
-          <w:lang w:val="pt-BR"/>
-        </w:rPr>
-        <w:t>obrigatórios</w:t>
-      </w:r>
-      <w:proofErr w:type="gramEnd"/>
+      <w:r>
+        <w:rPr>
+          <w:rFonts w:ascii="Arial" w:hAnsi="Arial" w:cs="Arial"/>
+          <w:szCs w:val="22"/>
+          <w:lang w:val="pt-BR"/>
+        </w:rPr>
+        <w:t>obrigatórios,</w:t>
+      </w:r>
       <w:r>
         <w:rPr>
           <w:rFonts w:ascii="Arial" w:hAnsi="Arial" w:cs="Arial"/>
@@ -3727,7 +3547,7 @@
     </w:p>
     <w:p>
       <w:pPr>
-        <w:pStyle w:val="ListParagraph"/>
+        <w:pStyle w:val="PargrafodaLista"/>
         <w:numPr>
           <w:ilvl w:val="0"/>
           <w:numId w:val="37"/>
@@ -3747,7 +3567,39 @@
           <w:szCs w:val="22"/>
           <w:lang w:val="pt-BR"/>
         </w:rPr>
-        <w:t>O sistema não permite o salvamento e apresenta a mensagem de erro “Preencha todos os campos marcados com (*)” e fica disponível para uma nova tentativa</w:t>
+        <w:t xml:space="preserve">O sistema não permite o </w:t>
+      </w:r>
+      <w:r>
+        <w:rPr>
+          <w:rFonts w:ascii="Arial" w:hAnsi="Arial" w:cs="Arial"/>
+          <w:szCs w:val="22"/>
+          <w:lang w:val="pt-BR"/>
+        </w:rPr>
+        <w:t>envio</w:t>
+      </w:r>
+      <w:r>
+        <w:rPr>
+          <w:rFonts w:ascii="Arial" w:hAnsi="Arial" w:cs="Arial"/>
+          <w:szCs w:val="22"/>
+          <w:lang w:val="pt-BR"/>
+        </w:rPr>
+        <w:t xml:space="preserve"> e apresenta a mensagem de erro “Preencha </w:t>
+      </w:r>
+      <w:r>
+        <w:rPr>
+          <w:rFonts w:ascii="Arial" w:hAnsi="Arial" w:cs="Arial"/>
+          <w:szCs w:val="22"/>
+          <w:lang w:val="pt-BR"/>
+        </w:rPr>
+        <w:t>o campo (*)”</w:t>
+      </w:r>
+      <w:r>
+        <w:rPr>
+          <w:rFonts w:ascii="Arial" w:hAnsi="Arial" w:cs="Arial"/>
+          <w:szCs w:val="22"/>
+          <w:lang w:val="pt-BR"/>
+        </w:rPr>
+        <w:t xml:space="preserve"> e fica disponível para uma nova tentativa</w:t>
       </w:r>
     </w:p>
     <w:p>
@@ -7792,13 +7644,13 @@
     <w:name w:val="Normal"/>
     <w:qFormat/>
   </w:style>
-  <w:style w:type="character" w:default="1" w:styleId="DefaultParagraphFont">
+  <w:style w:type="character" w:default="1" w:styleId="Fontepargpadro">
     <w:name w:val="Default Paragraph Font"/>
     <w:uiPriority w:val="1"/>
     <w:semiHidden/>
     <w:unhideWhenUsed/>
   </w:style>
-  <w:style w:type="table" w:default="1" w:styleId="TableNormal">
+  <w:style w:type="table" w:default="1" w:styleId="Tabelanormal">
     <w:name w:val="Normal Table"/>
     <w:uiPriority w:val="99"/>
     <w:semiHidden/>
@@ -7813,13 +7665,13 @@
       </w:tblCellMar>
     </w:tblPr>
   </w:style>
-  <w:style w:type="numbering" w:default="1" w:styleId="NoList">
+  <w:style w:type="numbering" w:default="1" w:styleId="Semlista">
     <w:name w:val="No List"/>
     <w:uiPriority w:val="99"/>
     <w:semiHidden/>
     <w:unhideWhenUsed/>
   </w:style>
-  <w:style w:type="paragraph" w:styleId="ListParagraph">
+  <w:style w:type="paragraph" w:styleId="PargrafodaLista">
     <w:name w:val="List Paragraph"/>
     <w:basedOn w:val="Normal"/>
     <w:uiPriority w:val="34"/>

</xml_diff>

<commit_message>
correção dos documentos de execução, caso de teste e relatório
</commit_message>
<xml_diff>
--- a/Casos de Teste.docx
+++ b/Casos de Teste.docx
@@ -663,8 +663,6 @@
           <w:lang w:val="pt-BR"/>
         </w:rPr>
       </w:pPr>
-      <w:bookmarkStart w:id="0" w:name="_GoBack"/>
-      <w:bookmarkEnd w:id="0"/>
     </w:p>
     <w:p>
       <w:pPr>
@@ -3583,15 +3581,25 @@
           <w:szCs w:val="22"/>
           <w:lang w:val="pt-BR"/>
         </w:rPr>
-        <w:t xml:space="preserve"> e apresenta a mensagem de erro “Preencha </w:t>
-      </w:r>
-      <w:r>
-        <w:rPr>
-          <w:rFonts w:ascii="Arial" w:hAnsi="Arial" w:cs="Arial"/>
-          <w:szCs w:val="22"/>
-          <w:lang w:val="pt-BR"/>
-        </w:rPr>
-        <w:t>o campo (*)”</w:t>
+        <w:t xml:space="preserve"> e apresenta a mensagem de erro “</w:t>
+      </w:r>
+      <w:r>
+        <w:rPr>
+          <w:rFonts w:ascii="Arial" w:hAnsi="Arial" w:cs="Arial"/>
+          <w:szCs w:val="22"/>
+          <w:lang w:val="pt-BR"/>
+        </w:rPr>
+        <w:t>Preencha todos os campos marcados com (*)</w:t>
+      </w:r>
+      <w:bookmarkStart w:id="0" w:name="_GoBack"/>
+      <w:bookmarkEnd w:id="0"/>
+      <w:r>
+        <w:rPr>
+          <w:rFonts w:ascii="Arial" w:hAnsi="Arial" w:cs="Arial"/>
+          <w:szCs w:val="22"/>
+          <w:lang w:val="pt-BR"/>
+        </w:rPr>
+        <w:t>”</w:t>
       </w:r>
       <w:r>
         <w:rPr>

</xml_diff>